<commit_message>
deleted some unnecessary codes
added info to the to do by boss .docx file
</commit_message>
<xml_diff>
--- a/report/to-do by boss.docx
+++ b/report/to-do by boss.docx
@@ -17,16 +17,8 @@
         <w:rPr>
           <w:lang w:val="en-US"/>
         </w:rPr>
-        <w:t xml:space="preserve">Tracking </w:t>
+        <w:t>Tracking gantt</w:t>
       </w:r>
-      <w:proofErr w:type="spellStart"/>
-      <w:r>
-        <w:rPr>
-          <w:lang w:val="en-US"/>
-        </w:rPr>
-        <w:t>gantt</w:t>
-      </w:r>
-      <w:proofErr w:type="spellEnd"/>
     </w:p>
     <w:p>
       <w:pPr>
@@ -62,6 +54,60 @@
           <w:lang w:val="en-US"/>
         </w:rPr>
         <w:t>Pert chart</w:t>
+      </w:r>
+    </w:p>
+    <w:p>
+      <w:pPr>
+        <w:pStyle w:val="ListParagraph"/>
+        <w:numPr>
+          <w:ilvl w:val="0"/>
+          <w:numId w:val="1"/>
+        </w:numPr>
+        <w:rPr>
+          <w:lang w:val="en-US"/>
+        </w:rPr>
+      </w:pPr>
+      <w:r>
+        <w:rPr>
+          <w:lang w:val="en-US"/>
+        </w:rPr>
+        <w:t>Control flow diagram</w:t>
+      </w:r>
+    </w:p>
+    <w:p>
+      <w:pPr>
+        <w:pStyle w:val="ListParagraph"/>
+        <w:numPr>
+          <w:ilvl w:val="0"/>
+          <w:numId w:val="1"/>
+        </w:numPr>
+        <w:rPr>
+          <w:lang w:val="en-US"/>
+        </w:rPr>
+      </w:pPr>
+      <w:r>
+        <w:rPr>
+          <w:lang w:val="en-US"/>
+        </w:rPr>
+        <w:t>Sequence diagram</w:t>
+      </w:r>
+    </w:p>
+    <w:p>
+      <w:pPr>
+        <w:pStyle w:val="ListParagraph"/>
+        <w:numPr>
+          <w:ilvl w:val="0"/>
+          <w:numId w:val="1"/>
+        </w:numPr>
+        <w:rPr>
+          <w:lang w:val="en-US"/>
+        </w:rPr>
+      </w:pPr>
+      <w:r>
+        <w:rPr>
+          <w:lang w:val="en-US"/>
+        </w:rPr>
+        <w:t>Mobile app interface</w:t>
       </w:r>
     </w:p>
     <w:p>

</xml_diff>